<commit_message>
making changes to firstbranch
</commit_message>
<xml_diff>
--- a/commands.docx
+++ b/commands.docx
@@ -340,18 +340,81 @@
         </w:rPr>
         <w:t xml:space="preserve"> message”  \\ all files at once</w:t>
       </w:r>
+    </w:p>
+    <w:p>
+      <w:pPr>
+        <w:rPr>
+          <w:rFonts w:ascii="Lucida Console" w:hAnsi="Lucida Console" w:cs="Lucida Console"/>
+          <w:sz w:val="18"/>
+          <w:szCs w:val="18"/>
+        </w:rPr>
+      </w:pPr>
+      <w:r>
+        <w:rPr>
+          <w:rFonts w:ascii="Lucida Console" w:hAnsi="Lucida Console" w:cs="Lucida Console"/>
+          <w:sz w:val="18"/>
+          <w:szCs w:val="18"/>
+        </w:rPr>
+        <w:t>=&gt;git log</w:t>
+      </w:r>
+    </w:p>
+    <w:p>
+      <w:pPr>
+        <w:rPr>
+          <w:rFonts w:ascii="Lucida Console" w:hAnsi="Lucida Console" w:cs="Lucida Console"/>
+          <w:sz w:val="18"/>
+          <w:szCs w:val="18"/>
+        </w:rPr>
+      </w:pPr>
+      <w:r>
+        <w:rPr>
+          <w:rFonts w:ascii="Lucida Console" w:hAnsi="Lucida Console" w:cs="Lucida Console"/>
+          <w:sz w:val="18"/>
+          <w:szCs w:val="18"/>
+        </w:rPr>
+        <w:t xml:space="preserve">=&gt; git branch </w:t>
+      </w:r>
+      <w:proofErr w:type="spellStart"/>
+      <w:r>
+        <w:rPr>
+          <w:rFonts w:ascii="Lucida Console" w:hAnsi="Lucida Console" w:cs="Lucida Console"/>
+          <w:sz w:val="18"/>
+          <w:szCs w:val="18"/>
+        </w:rPr>
+        <w:t>newBreanchName</w:t>
+      </w:r>
+      <w:proofErr w:type="spellEnd"/>
+    </w:p>
+    <w:p>
+      <w:pPr>
+        <w:rPr>
+          <w:rFonts w:ascii="Lucida Console" w:hAnsi="Lucida Console" w:cs="Lucida Console"/>
+          <w:sz w:val="18"/>
+          <w:szCs w:val="18"/>
+        </w:rPr>
+      </w:pPr>
+      <w:r>
+        <w:rPr>
+          <w:rFonts w:ascii="Lucida Console" w:hAnsi="Lucida Console" w:cs="Lucida Console"/>
+          <w:sz w:val="18"/>
+          <w:szCs w:val="18"/>
+        </w:rPr>
+        <w:t xml:space="preserve">=&gt;git checkout </w:t>
+      </w:r>
+      <w:proofErr w:type="spellStart"/>
+      <w:r>
+        <w:rPr>
+          <w:rFonts w:ascii="Lucida Console" w:hAnsi="Lucida Console" w:cs="Lucida Console"/>
+          <w:sz w:val="18"/>
+          <w:szCs w:val="18"/>
+        </w:rPr>
+        <w:t>newBranchNameuwanttoswitch</w:t>
+      </w:r>
+      <w:proofErr w:type="spellEnd"/>
+    </w:p>
+    <w:p>
       <w:bookmarkStart w:id="0" w:name="_GoBack"/>
       <w:bookmarkEnd w:id="0"/>
-    </w:p>
-    <w:p>
-      <w:r>
-        <w:rPr>
-          <w:rFonts w:ascii="Lucida Console" w:hAnsi="Lucida Console" w:cs="Lucida Console"/>
-          <w:sz w:val="18"/>
-          <w:szCs w:val="18"/>
-        </w:rPr>
-        <w:t>=&gt;git log</w:t>
-      </w:r>
     </w:p>
     <w:sectPr>
       <w:pgSz w:w="12240" w:h="15840"/>

</xml_diff>